<commit_message>
updated arcmap doc from shane
</commit_message>
<xml_diff>
--- a/1.9/Configuration/arcmap addin config.docx
+++ b/1.9/Configuration/arcmap addin config.docx
@@ -5,15 +5,15 @@
     <w:p>
       <w:pPr>
         <w:pStyle w:val="VGHeading2"/>
+        <w:ind w:left="0"/>
       </w:pPr>
       <w:r>
-        <w:t xml:space="preserve">Setting up the Voyager </w:t>
+        <w:t>Setting up the Voyager ArcMAP Add-in wit</w:t>
       </w:r>
+      <w:bookmarkStart w:id="0" w:name="_GoBack"/>
+      <w:bookmarkEnd w:id="0"/>
       <w:r>
-        <w:t xml:space="preserve">ArcMAP </w:t>
-      </w:r>
-      <w:r>
-        <w:t>Add-in with ArcGIS Desktop</w:t>
+        <w:t>h ArcGIS Desktop</w:t>
       </w:r>
     </w:p>
     <w:p>
@@ -51,11 +51,6 @@
     </w:p>
     <w:p>
       <w:pPr>
-        <w:pStyle w:val="VoyagerText"/>
-      </w:pPr>
-    </w:p>
-    <w:p>
-      <w:pPr>
         <w:ind w:left="360" w:firstLine="360"/>
         <w:jc w:val="center"/>
       </w:pPr>
@@ -63,6 +58,7 @@
         <w:rPr>
           <w:noProof/>
           <w:vertAlign w:val="subscript"/>
+          <w:lang w:val="en-US"/>
         </w:rPr>
         <w:drawing>
           <wp:inline distT="0" distB="0" distL="0" distR="0" wp14:anchorId="1FC1C82C" wp14:editId="682915B3">
@@ -145,10 +141,7 @@
         </w:numPr>
       </w:pPr>
       <w:r>
-        <w:t>Double-</w:t>
-      </w:r>
-      <w:r>
-        <w:t xml:space="preserve">click </w:t>
+        <w:t xml:space="preserve">Double-click </w:t>
       </w:r>
       <w:r>
         <w:rPr>
@@ -157,10 +150,7 @@
         <w:t>VoyagerArcMapExtensionesriAddIn</w:t>
       </w:r>
       <w:r>
-        <w:t xml:space="preserve"> file and </w:t>
-      </w:r>
-      <w:r>
-        <w:t xml:space="preserve">click </w:t>
+        <w:t xml:space="preserve"> file and click </w:t>
       </w:r>
       <w:r>
         <w:rPr>
@@ -168,13 +158,12 @@
         </w:rPr>
         <w:t>Install Add-in</w:t>
       </w:r>
-    </w:p>
-    <w:p>
-      <w:pPr>
-        <w:pStyle w:val="ListParagraph"/>
-        <w:spacing w:before="2" w:after="2"/>
-        <w:jc w:val="center"/>
-      </w:pPr>
+      <w:r>
+        <w:rPr>
+          <w:b/>
+        </w:rPr>
+        <w:br/>
+      </w:r>
     </w:p>
     <w:p>
       <w:pPr>
@@ -186,7 +175,6 @@
         <w:rPr>
           <w:noProof/>
         </w:rPr>
-        <w:lastRenderedPageBreak/>
         <w:drawing>
           <wp:inline distT="0" distB="0" distL="0" distR="0" wp14:anchorId="0B326C71" wp14:editId="2876DA8F">
             <wp:extent cx="3451860" cy="3401560"/>
@@ -233,6 +221,12 @@
     </w:p>
     <w:p>
       <w:pPr>
+        <w:pStyle w:val="ListParagraph"/>
+        <w:spacing w:before="2" w:after="2"/>
+      </w:pPr>
+    </w:p>
+    <w:p>
+      <w:pPr>
         <w:pStyle w:val="VoyagerText"/>
         <w:numPr>
           <w:ilvl w:val="0"/>
@@ -240,192 +234,7 @@
         </w:numPr>
       </w:pPr>
       <w:r>
-        <w:t xml:space="preserve">Open </w:t>
-      </w:r>
-      <w:r>
-        <w:rPr>
-          <w:b/>
-        </w:rPr>
-        <w:t>ArcMa</w:t>
-      </w:r>
-      <w:r>
-        <w:rPr>
-          <w:b/>
-        </w:rPr>
-        <w:t>p</w:t>
-      </w:r>
-      <w:r>
-        <w:t xml:space="preserve"> and select </w:t>
-      </w:r>
-      <w:r>
-        <w:rPr>
-          <w:b/>
-        </w:rPr>
-        <w:t>Customize</w:t>
-      </w:r>
-      <w:r>
-        <w:t xml:space="preserve"> </w:t>
-      </w:r>
-    </w:p>
-    <w:p>
-      <w:pPr>
-        <w:pStyle w:val="VoyagerText"/>
-        <w:numPr>
-          <w:ilvl w:val="0"/>
-          <w:numId w:val="21"/>
-        </w:numPr>
-      </w:pPr>
-      <w:r>
-        <w:t xml:space="preserve">In the </w:t>
-      </w:r>
-      <w:r>
-        <w:rPr>
-          <w:b/>
-        </w:rPr>
-        <w:t>Customize</w:t>
-      </w:r>
-      <w:r>
-        <w:t xml:space="preserve"> window, </w:t>
-      </w:r>
-      <w:r>
-        <w:t>sel</w:t>
-      </w:r>
-      <w:r>
-        <w:t xml:space="preserve">ect the </w:t>
-      </w:r>
-      <w:r>
-        <w:rPr>
-          <w:b/>
-        </w:rPr>
-        <w:t>Commands</w:t>
-      </w:r>
-      <w:r>
-        <w:t xml:space="preserve"> tab and enter Voyager</w:t>
-      </w:r>
-      <w:r>
-        <w:t xml:space="preserve"> in the </w:t>
-      </w:r>
-      <w:r>
-        <w:rPr>
-          <w:b/>
-        </w:rPr>
-        <w:t>Show commands containing:</w:t>
-      </w:r>
-      <w:r>
-        <w:t xml:space="preserve"> searc</w:t>
-      </w:r>
-      <w:r>
-        <w:t>h box</w:t>
-      </w:r>
-    </w:p>
-    <w:p>
-      <w:pPr>
-        <w:pStyle w:val="VoyagerText"/>
-        <w:numPr>
-          <w:ilvl w:val="0"/>
-          <w:numId w:val="21"/>
-        </w:numPr>
-      </w:pPr>
-      <w:r>
-        <w:t xml:space="preserve">Click and drag the Voyager Search tool from the </w:t>
-      </w:r>
-      <w:r>
-        <w:rPr>
-          <w:b/>
-        </w:rPr>
-        <w:t>Commands</w:t>
-      </w:r>
-      <w:r>
-        <w:t xml:space="preserve"> tab to any toolbar in </w:t>
-      </w:r>
-      <w:r>
-        <w:rPr>
-          <w:b/>
-        </w:rPr>
-        <w:t>ArcMap</w:t>
-      </w:r>
-    </w:p>
-    <w:p>
-      <w:pPr>
-        <w:pStyle w:val="VoyagerText"/>
-        <w:numPr>
-          <w:ilvl w:val="0"/>
-          <w:numId w:val="21"/>
-        </w:numPr>
-      </w:pPr>
-      <w:r>
-        <w:t xml:space="preserve">Close the </w:t>
-      </w:r>
-      <w:r>
-        <w:rPr>
-          <w:b/>
-        </w:rPr>
-        <w:t>Customize</w:t>
-      </w:r>
-      <w:r>
-        <w:t xml:space="preserve"> window </w:t>
-      </w:r>
-    </w:p>
-    <w:p>
-      <w:pPr>
-        <w:pStyle w:val="VoyagerText"/>
-        <w:numPr>
-          <w:ilvl w:val="0"/>
-          <w:numId w:val="21"/>
-        </w:numPr>
-      </w:pPr>
-      <w:r>
-        <w:t>C</w:t>
-      </w:r>
-      <w:r>
-        <w:t xml:space="preserve">lick </w:t>
-      </w:r>
-      <w:r>
-        <w:rPr>
-          <w:b/>
-        </w:rPr>
-        <w:t xml:space="preserve">Voyager Search </w:t>
-      </w:r>
-      <w:r>
-        <w:t>to open the Voyager dockable window</w:t>
-      </w:r>
-      <w:r>
-        <w:t xml:space="preserve">. The </w:t>
-      </w:r>
-      <w:r>
-        <w:rPr>
-          <w:b/>
-        </w:rPr>
-        <w:t>Setup</w:t>
-      </w:r>
-      <w:r>
-        <w:t xml:space="preserve"> tab </w:t>
-      </w:r>
-      <w:r>
-        <w:t>is</w:t>
-      </w:r>
-      <w:r>
-        <w:t xml:space="preserve"> selected by default </w:t>
-      </w:r>
-      <w:r>
-        <w:t xml:space="preserve">and </w:t>
-      </w:r>
-      <w:r>
-        <w:t>queries</w:t>
-      </w:r>
-      <w:r>
-        <w:t xml:space="preserve"> </w:t>
-      </w:r>
-      <w:hyperlink r:id="rId11" w:history="1">
-        <w:r>
-          <w:rPr>
-            <w:rStyle w:val="Hyperlink"/>
-          </w:rPr>
-          <w:t>http://localhost:8888/voyager/?VOYAGERINFO</w:t>
-        </w:r>
-      </w:hyperlink>
-      <w:r>
-        <w:t xml:space="preserve"> to populate the Voyager URL</w:t>
+        <w:t>Open ArcMAP</w:t>
       </w:r>
     </w:p>
     <w:p>
@@ -443,12 +252,11 @@
         <w:rPr>
           <w:noProof/>
         </w:rPr>
-        <w:lastRenderedPageBreak/>
         <w:drawing>
-          <wp:inline distT="0" distB="0" distL="0" distR="0" wp14:anchorId="72AB5991" wp14:editId="329803AA">
-            <wp:extent cx="5289920" cy="2887980"/>
-            <wp:effectExtent l="19050" t="19050" r="25400" b="26670"/>
-            <wp:docPr id="4" name="Picture 4"/>
+          <wp:inline distT="0" distB="0" distL="0" distR="0">
+            <wp:extent cx="4953000" cy="2564848"/>
+            <wp:effectExtent l="0" t="0" r="0" b="6985"/>
+            <wp:docPr id="6" name="Picture 6"/>
             <wp:cNvGraphicFramePr>
               <a:graphicFrameLocks xmlns:a="http://schemas.openxmlformats.org/drawingml/2006/main" noChangeAspect="1"/>
             </wp:cNvGraphicFramePr>
@@ -456,11 +264,11 @@
               <a:graphicData uri="http://schemas.openxmlformats.org/drawingml/2006/picture">
                 <pic:pic xmlns:pic="http://schemas.openxmlformats.org/drawingml/2006/picture">
                   <pic:nvPicPr>
-                    <pic:cNvPr id="4" name="20140617_H0907_VoyagerArcMapAddinSetup.png"/>
+                    <pic:cNvPr id="6" name="shane arcmap to voyager.png"/>
                     <pic:cNvPicPr/>
                   </pic:nvPicPr>
                   <pic:blipFill>
-                    <a:blip r:embed="rId12">
+                    <a:blip r:embed="rId11">
                       <a:extLst>
                         <a:ext uri="{28A0092B-C50C-407E-A947-70E740481C1C}">
                           <a14:useLocalDpi xmlns:a14="http://schemas.microsoft.com/office/drawing/2010/main" val="0"/>
@@ -474,184 +282,7 @@
                   <pic:spPr>
                     <a:xfrm>
                       <a:off x="0" y="0"/>
-                      <a:ext cx="5293520" cy="2889946"/>
-                    </a:xfrm>
-                    <a:prstGeom prst="rect">
-                      <a:avLst/>
-                    </a:prstGeom>
-                    <a:ln w="12700">
-                      <a:solidFill>
-                        <a:schemeClr val="tx1"/>
-                      </a:solidFill>
-                    </a:ln>
-                  </pic:spPr>
-                </pic:pic>
-              </a:graphicData>
-            </a:graphic>
-          </wp:inline>
-        </w:drawing>
-      </w:r>
-    </w:p>
-    <w:p>
-      <w:pPr>
-        <w:pStyle w:val="ListParagraph"/>
-        <w:spacing w:before="2" w:after="2"/>
-      </w:pPr>
-    </w:p>
-    <w:p>
-      <w:pPr>
-        <w:pStyle w:val="VoyagerText"/>
-        <w:numPr>
-          <w:ilvl w:val="0"/>
-          <w:numId w:val="21"/>
-        </w:numPr>
-      </w:pPr>
-      <w:r>
-        <w:t xml:space="preserve">Click </w:t>
-      </w:r>
-      <w:r>
-        <w:rPr>
-          <w:b/>
-        </w:rPr>
-        <w:t>Connect</w:t>
-      </w:r>
-      <w:r>
-        <w:t xml:space="preserve"> to open the</w:t>
-      </w:r>
-      <w:r>
-        <w:t xml:space="preserve"> </w:t>
-      </w:r>
-      <w:r>
-        <w:t>Summary view</w:t>
-      </w:r>
-      <w:r>
-        <w:t xml:space="preserve"> </w:t>
-      </w:r>
-      <w:r>
-        <w:t>(</w:t>
-      </w:r>
-      <w:r>
-        <w:t xml:space="preserve">or a login </w:t>
-      </w:r>
-      <w:r>
-        <w:t>dialog</w:t>
-      </w:r>
-      <w:r>
-        <w:t xml:space="preserve"> if security </w:t>
-      </w:r>
-      <w:r>
-        <w:t xml:space="preserve">is </w:t>
-      </w:r>
-      <w:r>
-        <w:t>enabled</w:t>
-      </w:r>
-      <w:r>
-        <w:t>)</w:t>
-      </w:r>
-    </w:p>
-    <w:p>
-      <w:pPr>
-        <w:pStyle w:val="VoyagerText"/>
-        <w:numPr>
-          <w:ilvl w:val="0"/>
-          <w:numId w:val="21"/>
-        </w:numPr>
-      </w:pPr>
-      <w:r>
-        <w:t>You now can search using t</w:t>
-      </w:r>
-      <w:r>
-        <w:t>he text search, spatial search and filter</w:t>
-      </w:r>
-      <w:r>
-        <w:t xml:space="preserve"> on data types</w:t>
-      </w:r>
-      <w:r>
-        <w:br/>
-      </w:r>
-      <w:bookmarkStart w:id="0" w:name="_GoBack"/>
-      <w:bookmarkEnd w:id="0"/>
-    </w:p>
-    <w:p>
-      <w:pPr>
-        <w:pStyle w:val="ListParagraph"/>
-        <w:spacing w:before="2" w:after="2"/>
-      </w:pPr>
-      <w:r>
-        <w:rPr>
-          <w:noProof/>
-        </w:rPr>
-        <w:drawing>
-          <wp:inline distT="0" distB="0" distL="0" distR="0" wp14:anchorId="0CD1717E" wp14:editId="59FBB55B">
-            <wp:extent cx="2491740" cy="3208020"/>
-            <wp:effectExtent l="0" t="0" r="3810" b="0"/>
-            <wp:docPr id="3" name="Picture 3"/>
-            <wp:cNvGraphicFramePr>
-              <a:graphicFrameLocks xmlns:a="http://schemas.openxmlformats.org/drawingml/2006/main" noChangeAspect="1"/>
-            </wp:cNvGraphicFramePr>
-            <a:graphic xmlns:a="http://schemas.openxmlformats.org/drawingml/2006/main">
-              <a:graphicData uri="http://schemas.openxmlformats.org/drawingml/2006/picture">
-                <pic:pic xmlns:pic="http://schemas.openxmlformats.org/drawingml/2006/picture">
-                  <pic:nvPicPr>
-                    <pic:cNvPr id="3" name="20140617_H09101_VoyagerAddin_Login.png"/>
-                    <pic:cNvPicPr/>
-                  </pic:nvPicPr>
-                  <pic:blipFill>
-                    <a:blip r:embed="rId13">
-                      <a:extLst>
-                        <a:ext uri="{28A0092B-C50C-407E-A947-70E740481C1C}">
-                          <a14:useLocalDpi xmlns:a14="http://schemas.microsoft.com/office/drawing/2010/main" val="0"/>
-                        </a:ext>
-                      </a:extLst>
-                    </a:blip>
-                    <a:stretch>
-                      <a:fillRect/>
-                    </a:stretch>
-                  </pic:blipFill>
-                  <pic:spPr>
-                    <a:xfrm>
-                      <a:off x="0" y="0"/>
-                      <a:ext cx="2502104" cy="3221363"/>
-                    </a:xfrm>
-                    <a:prstGeom prst="rect">
-                      <a:avLst/>
-                    </a:prstGeom>
-                  </pic:spPr>
-                </pic:pic>
-              </a:graphicData>
-            </a:graphic>
-          </wp:inline>
-        </w:drawing>
-      </w:r>
-      <w:r>
-        <w:rPr>
-          <w:noProof/>
-        </w:rPr>
-        <w:drawing>
-          <wp:inline distT="0" distB="0" distL="0" distR="0" wp14:anchorId="286941F2" wp14:editId="6913AB3E">
-            <wp:extent cx="2682240" cy="3216910"/>
-            <wp:effectExtent l="0" t="0" r="3810" b="2540"/>
-            <wp:docPr id="5" name="Picture 5"/>
-            <wp:cNvGraphicFramePr>
-              <a:graphicFrameLocks xmlns:a="http://schemas.openxmlformats.org/drawingml/2006/main" noChangeAspect="1"/>
-            </wp:cNvGraphicFramePr>
-            <a:graphic xmlns:a="http://schemas.openxmlformats.org/drawingml/2006/main">
-              <a:graphicData uri="http://schemas.openxmlformats.org/drawingml/2006/picture">
-                <pic:pic xmlns:pic="http://schemas.openxmlformats.org/drawingml/2006/picture">
-                  <pic:nvPicPr>
-                    <pic:cNvPr id="1" name=""/>
-                    <pic:cNvPicPr/>
-                  </pic:nvPicPr>
-                  <pic:blipFill>
-                    <a:blip r:embed="rId14"/>
-                    <a:stretch>
-                      <a:fillRect/>
-                    </a:stretch>
-                  </pic:blipFill>
-                  <pic:spPr>
-                    <a:xfrm>
-                      <a:off x="0" y="0"/>
-                      <a:ext cx="2686496" cy="3222014"/>
+                      <a:ext cx="4953000" cy="2564848"/>
                     </a:xfrm>
                     <a:prstGeom prst="rect">
                       <a:avLst/>
@@ -666,19 +297,31 @@
     </w:p>
     <w:p>
       <w:pPr>
-        <w:shd w:val="clear" w:color="auto" w:fill="FFFFFF"/>
-        <w:spacing w:after="90" w:line="348" w:lineRule="atLeast"/>
-        <w:rPr>
-          <w:rFonts w:eastAsia="Times New Roman" w:cs="Arial"/>
-          <w:color w:val="333333"/>
-          <w:szCs w:val="18"/>
-          <w:lang w:val="en-US"/>
-        </w:rPr>
-      </w:pPr>
+        <w:pStyle w:val="ListParagraph"/>
+        <w:spacing w:before="2" w:after="2"/>
+      </w:pPr>
+    </w:p>
+    <w:p>
+      <w:pPr>
+        <w:pStyle w:val="ListParagraph"/>
+        <w:spacing w:before="2" w:after="2"/>
+      </w:pPr>
+    </w:p>
+    <w:p>
+      <w:pPr>
+        <w:pStyle w:val="VoyagerText"/>
+        <w:numPr>
+          <w:ilvl w:val="0"/>
+          <w:numId w:val="21"/>
+        </w:numPr>
+      </w:pPr>
+      <w:r>
+        <w:t xml:space="preserve">Select Voyager Search from the Windows menu to launch Voyager. </w:t>
+      </w:r>
     </w:p>
     <w:sectPr>
-      <w:headerReference w:type="default" r:id="rId15"/>
-      <w:footerReference w:type="default" r:id="rId16"/>
+      <w:headerReference w:type="default" r:id="rId12"/>
+      <w:footerReference w:type="default" r:id="rId13"/>
       <w:pgSz w:w="11906" w:h="16838" w:code="9"/>
       <w:pgMar w:top="1440" w:right="1440" w:bottom="1440" w:left="1440" w:header="567" w:footer="288" w:gutter="0"/>
       <w:cols w:space="708"/>
@@ -868,7 +511,7 @@
               <w:noProof/>
               <w:szCs w:val="18"/>
             </w:rPr>
-            <w:t>2</w:t>
+            <w:t>1</w:t>
           </w:r>
           <w:r>
             <w:rPr>
@@ -912,7 +555,7 @@
               <w:noProof/>
               <w:szCs w:val="18"/>
             </w:rPr>
-            <w:t>3</w:t>
+            <w:t>2</w:t>
           </w:r>
           <w:r>
             <w:rPr>
@@ -1382,9 +1025,9 @@
     </w:lvl>
   </w:abstractNum>
   <w:abstractNum w:abstractNumId="10">
-    <w:nsid w:val="05E70CEF"/>
+    <w:nsid w:val="044C7946"/>
     <w:multiLevelType w:val="hybridMultilevel"/>
-    <w:tmpl w:val="D27C7DDC"/>
+    <w:tmpl w:val="70BEC49E"/>
     <w:lvl w:ilvl="0" w:tplc="0409000F">
       <w:start w:val="1"/>
       <w:numFmt w:val="decimal"/>
@@ -1468,6 +1111,178 @@
     </w:lvl>
   </w:abstractNum>
   <w:abstractNum w:abstractNumId="11">
+    <w:nsid w:val="05E70CEF"/>
+    <w:multiLevelType w:val="hybridMultilevel"/>
+    <w:tmpl w:val="268ABF7E"/>
+    <w:lvl w:ilvl="0" w:tplc="0409000F">
+      <w:start w:val="1"/>
+      <w:numFmt w:val="decimal"/>
+      <w:lvlText w:val="%1."/>
+      <w:lvlJc w:val="left"/>
+      <w:pPr>
+        <w:ind w:left="1080" w:hanging="360"/>
+      </w:pPr>
+    </w:lvl>
+    <w:lvl w:ilvl="1" w:tplc="04090019" w:tentative="1">
+      <w:start w:val="1"/>
+      <w:numFmt w:val="lowerLetter"/>
+      <w:lvlText w:val="%2."/>
+      <w:lvlJc w:val="left"/>
+      <w:pPr>
+        <w:ind w:left="1800" w:hanging="360"/>
+      </w:pPr>
+    </w:lvl>
+    <w:lvl w:ilvl="2" w:tplc="0409001B" w:tentative="1">
+      <w:start w:val="1"/>
+      <w:numFmt w:val="lowerRoman"/>
+      <w:lvlText w:val="%3."/>
+      <w:lvlJc w:val="right"/>
+      <w:pPr>
+        <w:ind w:left="2520" w:hanging="180"/>
+      </w:pPr>
+    </w:lvl>
+    <w:lvl w:ilvl="3" w:tplc="0409000F" w:tentative="1">
+      <w:start w:val="1"/>
+      <w:numFmt w:val="decimal"/>
+      <w:lvlText w:val="%4."/>
+      <w:lvlJc w:val="left"/>
+      <w:pPr>
+        <w:ind w:left="3240" w:hanging="360"/>
+      </w:pPr>
+    </w:lvl>
+    <w:lvl w:ilvl="4" w:tplc="04090019" w:tentative="1">
+      <w:start w:val="1"/>
+      <w:numFmt w:val="lowerLetter"/>
+      <w:lvlText w:val="%5."/>
+      <w:lvlJc w:val="left"/>
+      <w:pPr>
+        <w:ind w:left="3960" w:hanging="360"/>
+      </w:pPr>
+    </w:lvl>
+    <w:lvl w:ilvl="5" w:tplc="0409001B" w:tentative="1">
+      <w:start w:val="1"/>
+      <w:numFmt w:val="lowerRoman"/>
+      <w:lvlText w:val="%6."/>
+      <w:lvlJc w:val="right"/>
+      <w:pPr>
+        <w:ind w:left="4680" w:hanging="180"/>
+      </w:pPr>
+    </w:lvl>
+    <w:lvl w:ilvl="6" w:tplc="0409000F" w:tentative="1">
+      <w:start w:val="1"/>
+      <w:numFmt w:val="decimal"/>
+      <w:lvlText w:val="%7."/>
+      <w:lvlJc w:val="left"/>
+      <w:pPr>
+        <w:ind w:left="5400" w:hanging="360"/>
+      </w:pPr>
+    </w:lvl>
+    <w:lvl w:ilvl="7" w:tplc="04090019" w:tentative="1">
+      <w:start w:val="1"/>
+      <w:numFmt w:val="lowerLetter"/>
+      <w:lvlText w:val="%8."/>
+      <w:lvlJc w:val="left"/>
+      <w:pPr>
+        <w:ind w:left="6120" w:hanging="360"/>
+      </w:pPr>
+    </w:lvl>
+    <w:lvl w:ilvl="8" w:tplc="0409001B" w:tentative="1">
+      <w:start w:val="1"/>
+      <w:numFmt w:val="lowerRoman"/>
+      <w:lvlText w:val="%9."/>
+      <w:lvlJc w:val="right"/>
+      <w:pPr>
+        <w:ind w:left="6840" w:hanging="180"/>
+      </w:pPr>
+    </w:lvl>
+  </w:abstractNum>
+  <w:abstractNum w:abstractNumId="12">
+    <w:nsid w:val="0CF956BF"/>
+    <w:multiLevelType w:val="hybridMultilevel"/>
+    <w:tmpl w:val="5250453A"/>
+    <w:lvl w:ilvl="0" w:tplc="0409000F">
+      <w:start w:val="1"/>
+      <w:numFmt w:val="decimal"/>
+      <w:lvlText w:val="%1."/>
+      <w:lvlJc w:val="left"/>
+      <w:pPr>
+        <w:ind w:left="1080" w:hanging="360"/>
+      </w:pPr>
+    </w:lvl>
+    <w:lvl w:ilvl="1" w:tplc="04090019" w:tentative="1">
+      <w:start w:val="1"/>
+      <w:numFmt w:val="lowerLetter"/>
+      <w:lvlText w:val="%2."/>
+      <w:lvlJc w:val="left"/>
+      <w:pPr>
+        <w:ind w:left="1800" w:hanging="360"/>
+      </w:pPr>
+    </w:lvl>
+    <w:lvl w:ilvl="2" w:tplc="0409001B" w:tentative="1">
+      <w:start w:val="1"/>
+      <w:numFmt w:val="lowerRoman"/>
+      <w:lvlText w:val="%3."/>
+      <w:lvlJc w:val="right"/>
+      <w:pPr>
+        <w:ind w:left="2520" w:hanging="180"/>
+      </w:pPr>
+    </w:lvl>
+    <w:lvl w:ilvl="3" w:tplc="0409000F" w:tentative="1">
+      <w:start w:val="1"/>
+      <w:numFmt w:val="decimal"/>
+      <w:lvlText w:val="%4."/>
+      <w:lvlJc w:val="left"/>
+      <w:pPr>
+        <w:ind w:left="3240" w:hanging="360"/>
+      </w:pPr>
+    </w:lvl>
+    <w:lvl w:ilvl="4" w:tplc="04090019" w:tentative="1">
+      <w:start w:val="1"/>
+      <w:numFmt w:val="lowerLetter"/>
+      <w:lvlText w:val="%5."/>
+      <w:lvlJc w:val="left"/>
+      <w:pPr>
+        <w:ind w:left="3960" w:hanging="360"/>
+      </w:pPr>
+    </w:lvl>
+    <w:lvl w:ilvl="5" w:tplc="0409001B" w:tentative="1">
+      <w:start w:val="1"/>
+      <w:numFmt w:val="lowerRoman"/>
+      <w:lvlText w:val="%6."/>
+      <w:lvlJc w:val="right"/>
+      <w:pPr>
+        <w:ind w:left="4680" w:hanging="180"/>
+      </w:pPr>
+    </w:lvl>
+    <w:lvl w:ilvl="6" w:tplc="0409000F" w:tentative="1">
+      <w:start w:val="1"/>
+      <w:numFmt w:val="decimal"/>
+      <w:lvlText w:val="%7."/>
+      <w:lvlJc w:val="left"/>
+      <w:pPr>
+        <w:ind w:left="5400" w:hanging="360"/>
+      </w:pPr>
+    </w:lvl>
+    <w:lvl w:ilvl="7" w:tplc="04090019" w:tentative="1">
+      <w:start w:val="1"/>
+      <w:numFmt w:val="lowerLetter"/>
+      <w:lvlText w:val="%8."/>
+      <w:lvlJc w:val="left"/>
+      <w:pPr>
+        <w:ind w:left="6120" w:hanging="360"/>
+      </w:pPr>
+    </w:lvl>
+    <w:lvl w:ilvl="8" w:tplc="0409001B" w:tentative="1">
+      <w:start w:val="1"/>
+      <w:numFmt w:val="lowerRoman"/>
+      <w:lvlText w:val="%9."/>
+      <w:lvlJc w:val="right"/>
+      <w:pPr>
+        <w:ind w:left="6840" w:hanging="180"/>
+      </w:pPr>
+    </w:lvl>
+  </w:abstractNum>
+  <w:abstractNum w:abstractNumId="13">
     <w:nsid w:val="21EF0145"/>
     <w:multiLevelType w:val="hybridMultilevel"/>
     <w:tmpl w:val="D5A2662E"/>
@@ -1553,7 +1368,7 @@
       </w:pPr>
     </w:lvl>
   </w:abstractNum>
-  <w:abstractNum w:abstractNumId="12">
+  <w:abstractNum w:abstractNumId="14">
     <w:nsid w:val="242E2D67"/>
     <w:multiLevelType w:val="hybridMultilevel"/>
     <w:tmpl w:val="0130E0DC"/>
@@ -1639,7 +1454,7 @@
       </w:pPr>
     </w:lvl>
   </w:abstractNum>
-  <w:abstractNum w:abstractNumId="13">
+  <w:abstractNum w:abstractNumId="15">
     <w:nsid w:val="246E4BEE"/>
     <w:multiLevelType w:val="multilevel"/>
     <w:tmpl w:val="36C6C238"/>
@@ -1790,7 +1605,7 @@
       </w:rPr>
     </w:lvl>
   </w:abstractNum>
-  <w:abstractNum w:abstractNumId="14">
+  <w:abstractNum w:abstractNumId="16">
     <w:nsid w:val="365E6F2C"/>
     <w:multiLevelType w:val="hybridMultilevel"/>
     <w:tmpl w:val="4620CD42"/>
@@ -1904,7 +1719,93 @@
       </w:rPr>
     </w:lvl>
   </w:abstractNum>
-  <w:abstractNum w:abstractNumId="15">
+  <w:abstractNum w:abstractNumId="17">
+    <w:nsid w:val="3BEB76B7"/>
+    <w:multiLevelType w:val="hybridMultilevel"/>
+    <w:tmpl w:val="2CCAD07E"/>
+    <w:lvl w:ilvl="0" w:tplc="0409000F">
+      <w:start w:val="1"/>
+      <w:numFmt w:val="decimal"/>
+      <w:lvlText w:val="%1."/>
+      <w:lvlJc w:val="left"/>
+      <w:pPr>
+        <w:ind w:left="1080" w:hanging="360"/>
+      </w:pPr>
+    </w:lvl>
+    <w:lvl w:ilvl="1" w:tplc="04090019" w:tentative="1">
+      <w:start w:val="1"/>
+      <w:numFmt w:val="lowerLetter"/>
+      <w:lvlText w:val="%2."/>
+      <w:lvlJc w:val="left"/>
+      <w:pPr>
+        <w:ind w:left="1800" w:hanging="360"/>
+      </w:pPr>
+    </w:lvl>
+    <w:lvl w:ilvl="2" w:tplc="0409001B" w:tentative="1">
+      <w:start w:val="1"/>
+      <w:numFmt w:val="lowerRoman"/>
+      <w:lvlText w:val="%3."/>
+      <w:lvlJc w:val="right"/>
+      <w:pPr>
+        <w:ind w:left="2520" w:hanging="180"/>
+      </w:pPr>
+    </w:lvl>
+    <w:lvl w:ilvl="3" w:tplc="0409000F" w:tentative="1">
+      <w:start w:val="1"/>
+      <w:numFmt w:val="decimal"/>
+      <w:lvlText w:val="%4."/>
+      <w:lvlJc w:val="left"/>
+      <w:pPr>
+        <w:ind w:left="3240" w:hanging="360"/>
+      </w:pPr>
+    </w:lvl>
+    <w:lvl w:ilvl="4" w:tplc="04090019" w:tentative="1">
+      <w:start w:val="1"/>
+      <w:numFmt w:val="lowerLetter"/>
+      <w:lvlText w:val="%5."/>
+      <w:lvlJc w:val="left"/>
+      <w:pPr>
+        <w:ind w:left="3960" w:hanging="360"/>
+      </w:pPr>
+    </w:lvl>
+    <w:lvl w:ilvl="5" w:tplc="0409001B" w:tentative="1">
+      <w:start w:val="1"/>
+      <w:numFmt w:val="lowerRoman"/>
+      <w:lvlText w:val="%6."/>
+      <w:lvlJc w:val="right"/>
+      <w:pPr>
+        <w:ind w:left="4680" w:hanging="180"/>
+      </w:pPr>
+    </w:lvl>
+    <w:lvl w:ilvl="6" w:tplc="0409000F" w:tentative="1">
+      <w:start w:val="1"/>
+      <w:numFmt w:val="decimal"/>
+      <w:lvlText w:val="%7."/>
+      <w:lvlJc w:val="left"/>
+      <w:pPr>
+        <w:ind w:left="5400" w:hanging="360"/>
+      </w:pPr>
+    </w:lvl>
+    <w:lvl w:ilvl="7" w:tplc="04090019" w:tentative="1">
+      <w:start w:val="1"/>
+      <w:numFmt w:val="lowerLetter"/>
+      <w:lvlText w:val="%8."/>
+      <w:lvlJc w:val="left"/>
+      <w:pPr>
+        <w:ind w:left="6120" w:hanging="360"/>
+      </w:pPr>
+    </w:lvl>
+    <w:lvl w:ilvl="8" w:tplc="0409001B" w:tentative="1">
+      <w:start w:val="1"/>
+      <w:numFmt w:val="lowerRoman"/>
+      <w:lvlText w:val="%9."/>
+      <w:lvlJc w:val="right"/>
+      <w:pPr>
+        <w:ind w:left="6840" w:hanging="180"/>
+      </w:pPr>
+    </w:lvl>
+  </w:abstractNum>
+  <w:abstractNum w:abstractNumId="18">
     <w:nsid w:val="42FD2499"/>
     <w:multiLevelType w:val="hybridMultilevel"/>
     <w:tmpl w:val="91607816"/>
@@ -1991,7 +1892,7 @@
       </w:pPr>
     </w:lvl>
   </w:abstractNum>
-  <w:abstractNum w:abstractNumId="16">
+  <w:abstractNum w:abstractNumId="19">
     <w:nsid w:val="43C11195"/>
     <w:multiLevelType w:val="multilevel"/>
     <w:tmpl w:val="0C090023"/>
@@ -2106,7 +2007,7 @@
       </w:pPr>
     </w:lvl>
   </w:abstractNum>
-  <w:abstractNum w:abstractNumId="17">
+  <w:abstractNum w:abstractNumId="20">
     <w:nsid w:val="49AA31A5"/>
     <w:multiLevelType w:val="hybridMultilevel"/>
     <w:tmpl w:val="A414108A"/>
@@ -2192,7 +2093,7 @@
       </w:pPr>
     </w:lvl>
   </w:abstractNum>
-  <w:abstractNum w:abstractNumId="18">
+  <w:abstractNum w:abstractNumId="21">
     <w:nsid w:val="54C146DF"/>
     <w:multiLevelType w:val="hybridMultilevel"/>
     <w:tmpl w:val="F0544FF4"/>
@@ -2331,7 +2232,7 @@
       </w:rPr>
     </w:lvl>
   </w:abstractNum>
-  <w:abstractNum w:abstractNumId="19">
+  <w:abstractNum w:abstractNumId="22">
     <w:nsid w:val="68CD5ABE"/>
     <w:multiLevelType w:val="multilevel"/>
     <w:tmpl w:val="0C09001F"/>
@@ -2445,7 +2346,7 @@
       </w:pPr>
     </w:lvl>
   </w:abstractNum>
-  <w:abstractNum w:abstractNumId="20">
+  <w:abstractNum w:abstractNumId="23">
     <w:nsid w:val="6C2A4E12"/>
     <w:multiLevelType w:val="multilevel"/>
     <w:tmpl w:val="0C09001D"/>
@@ -2559,7 +2460,7 @@
       </w:pPr>
     </w:lvl>
   </w:abstractNum>
-  <w:abstractNum w:abstractNumId="21">
+  <w:abstractNum w:abstractNumId="24">
     <w:nsid w:val="6CD3175B"/>
     <w:multiLevelType w:val="multilevel"/>
     <w:tmpl w:val="59B4E650"/>
@@ -2708,7 +2609,7 @@
       </w:rPr>
     </w:lvl>
   </w:abstractNum>
-  <w:abstractNum w:abstractNumId="22">
+  <w:abstractNum w:abstractNumId="25">
     <w:nsid w:val="7FA93BE3"/>
     <w:multiLevelType w:val="multilevel"/>
     <w:tmpl w:val="976226BC"/>
@@ -2861,19 +2762,19 @@
     </w:lvl>
   </w:abstractNum>
   <w:num w:numId="1">
+    <w:abstractNumId w:val="22"/>
+  </w:num>
+  <w:num w:numId="2">
+    <w:abstractNumId w:val="23"/>
+  </w:num>
+  <w:num w:numId="3">
+    <w:abstractNumId w:val="15"/>
+  </w:num>
+  <w:num w:numId="4">
     <w:abstractNumId w:val="19"/>
   </w:num>
-  <w:num w:numId="2">
-    <w:abstractNumId w:val="20"/>
-  </w:num>
-  <w:num w:numId="3">
-    <w:abstractNumId w:val="13"/>
-  </w:num>
-  <w:num w:numId="4">
-    <w:abstractNumId w:val="16"/>
-  </w:num>
   <w:num w:numId="5">
-    <w:abstractNumId w:val="22"/>
+    <w:abstractNumId w:val="25"/>
   </w:num>
   <w:num w:numId="6">
     <w:abstractNumId w:val="9"/>
@@ -2906,28 +2807,37 @@
     <w:abstractNumId w:val="0"/>
   </w:num>
   <w:num w:numId="16">
+    <w:abstractNumId w:val="16"/>
+  </w:num>
+  <w:num w:numId="17">
+    <w:abstractNumId w:val="21"/>
+  </w:num>
+  <w:num w:numId="18">
+    <w:abstractNumId w:val="18"/>
+  </w:num>
+  <w:num w:numId="19">
+    <w:abstractNumId w:val="24"/>
+  </w:num>
+  <w:num w:numId="20">
+    <w:abstractNumId w:val="13"/>
+  </w:num>
+  <w:num w:numId="21">
+    <w:abstractNumId w:val="11"/>
+  </w:num>
+  <w:num w:numId="22">
     <w:abstractNumId w:val="14"/>
   </w:num>
-  <w:num w:numId="17">
-    <w:abstractNumId w:val="18"/>
+  <w:num w:numId="23">
+    <w:abstractNumId w:val="20"/>
   </w:num>
-  <w:num w:numId="18">
-    <w:abstractNumId w:val="15"/>
+  <w:num w:numId="24">
+    <w:abstractNumId w:val="17"/>
   </w:num>
-  <w:num w:numId="19">
-    <w:abstractNumId w:val="21"/>
-  </w:num>
-  <w:num w:numId="20">
-    <w:abstractNumId w:val="11"/>
-  </w:num>
-  <w:num w:numId="21">
+  <w:num w:numId="25">
     <w:abstractNumId w:val="10"/>
   </w:num>
-  <w:num w:numId="22">
+  <w:num w:numId="26">
     <w:abstractNumId w:val="12"/>
-  </w:num>
-  <w:num w:numId="23">
-    <w:abstractNumId w:val="17"/>
   </w:num>
   <w:numIdMacAtCleanup w:val="18"/>
 </w:numbering>
@@ -8764,6 +8674,7 @@
     <w:rsid w:val="004721F1"/>
     <w:rsid w:val="00720A54"/>
     <w:rsid w:val="0080277C"/>
+    <w:rsid w:val="00877446"/>
     <w:rsid w:val="008A022F"/>
     <w:rsid w:val="008F5F6F"/>
     <w:rsid w:val="009B19A1"/>
@@ -9616,7 +9527,7 @@
 </file>
 
 <file path=customXml/itemProps2.xml><?xml version="1.0" encoding="utf-8"?>
-<ds:datastoreItem xmlns:ds="http://schemas.openxmlformats.org/officeDocument/2006/customXml" ds:itemID="{A63D292D-7C67-4226-B88F-15F20FD372D2}">
+<ds:datastoreItem xmlns:ds="http://schemas.openxmlformats.org/officeDocument/2006/customXml" ds:itemID="{FEA26109-B120-4C93-AF20-42256D4018A1}">
   <ds:schemaRefs>
     <ds:schemaRef ds:uri="http://schemas.openxmlformats.org/officeDocument/2006/bibliography"/>
   </ds:schemaRefs>

</xml_diff>